<commit_message>
Adding info on storyboards, project mgt
- Will still need to finish up project management part
</commit_message>
<xml_diff>
--- a/design-documents/Menu storyboard.docx
+++ b/design-documents/Menu storyboard.docx
@@ -64,7 +64,150 @@
               <mc:AlternateContent>
                 <mc:Choice Requires="wps">
                   <w:drawing>
-                    <wp:anchor distT="0" distB="0" distL="114300" distR="114300" simplePos="0" relativeHeight="251668480" behindDoc="0" locked="0" layoutInCell="1" allowOverlap="1" wp14:anchorId="592FE4A1" wp14:editId="1D62D97E">
+                    <wp:anchor distT="0" distB="0" distL="114300" distR="114300" simplePos="0" relativeHeight="251672576" behindDoc="0" locked="0" layoutInCell="1" allowOverlap="1" wp14:anchorId="1ACE5D20" wp14:editId="79D75AFB">
+                      <wp:simplePos x="0" y="0"/>
+                      <wp:positionH relativeFrom="column">
+                        <wp:posOffset>-64135</wp:posOffset>
+                      </wp:positionH>
+                      <wp:positionV relativeFrom="paragraph">
+                        <wp:posOffset>4311016</wp:posOffset>
+                      </wp:positionV>
+                      <wp:extent cx="6143625" cy="266700"/>
+                      <wp:effectExtent l="0" t="0" r="28575" b="19050"/>
+                      <wp:wrapNone/>
+                      <wp:docPr id="6" name="Text Box 6"/>
+                      <wp:cNvGraphicFramePr/>
+                      <a:graphic xmlns:a="http://schemas.openxmlformats.org/drawingml/2006/main">
+                        <a:graphicData uri="http://schemas.microsoft.com/office/word/2010/wordprocessingShape">
+                          <wps:wsp>
+                            <wps:cNvSpPr txBox="1"/>
+                            <wps:spPr>
+                              <a:xfrm>
+                                <a:off x="0" y="0"/>
+                                <a:ext cx="6143625" cy="266700"/>
+                              </a:xfrm>
+                              <a:prstGeom prst="rect">
+                                <a:avLst/>
+                              </a:prstGeom>
+                              <a:solidFill>
+                                <a:schemeClr val="lt1"/>
+                              </a:solidFill>
+                              <a:ln w="6350">
+                                <a:solidFill>
+                                  <a:schemeClr val="bg1"/>
+                                </a:solidFill>
+                              </a:ln>
+                              <a:effectLst/>
+                            </wps:spPr>
+                            <wps:style>
+                              <a:lnRef idx="0">
+                                <a:schemeClr val="accent1"/>
+                              </a:lnRef>
+                              <a:fillRef idx="0">
+                                <a:schemeClr val="accent1"/>
+                              </a:fillRef>
+                              <a:effectRef idx="0">
+                                <a:schemeClr val="accent1"/>
+                              </a:effectRef>
+                              <a:fontRef idx="minor">
+                                <a:schemeClr val="dk1"/>
+                              </a:fontRef>
+                            </wps:style>
+                            <wps:txbx>
+                              <w:txbxContent>
+                                <w:p>
+                                  <w:pPr>
+                                    <w:ind w:left="0"/>
+                                    <w:jc w:val="right"/>
+                                    <w:rPr>
+                                      <w:sz w:val="24"/>
+                                      <w:szCs w:val="24"/>
+                                    </w:rPr>
+                                  </w:pPr>
+                                  <w:r>
+                                    <w:rPr>
+                                      <w:sz w:val="24"/>
+                                      <w:szCs w:val="24"/>
+                                    </w:rPr>
+                                    <w:t>By Gareth</w:t>
+                                  </w:r>
+                                  <w:r>
+                                    <w:rPr>
+                                      <w:sz w:val="24"/>
+                                      <w:szCs w:val="24"/>
+                                    </w:rPr>
+                                    <w:t xml:space="preserve"> Paterson and Aaron Lai</w:t>
+                                  </w:r>
+                                </w:p>
+                              </w:txbxContent>
+                            </wps:txbx>
+                            <wps:bodyPr rot="0" spcFirstLastPara="0" vertOverflow="overflow" horzOverflow="overflow" vert="horz" wrap="square" lIns="91440" tIns="45720" rIns="91440" bIns="45720" numCol="1" spcCol="0" rtlCol="0" fromWordArt="0" anchor="t" anchorCtr="0" forceAA="0" compatLnSpc="1">
+                              <a:prstTxWarp prst="textNoShape">
+                                <a:avLst/>
+                              </a:prstTxWarp>
+                              <a:noAutofit/>
+                            </wps:bodyPr>
+                          </wps:wsp>
+                        </a:graphicData>
+                      </a:graphic>
+                      <wp14:sizeRelH relativeFrom="margin">
+                        <wp14:pctWidth>0</wp14:pctWidth>
+                      </wp14:sizeRelH>
+                      <wp14:sizeRelV relativeFrom="margin">
+                        <wp14:pctHeight>0</wp14:pctHeight>
+                      </wp14:sizeRelV>
+                    </wp:anchor>
+                  </w:drawing>
+                </mc:Choice>
+                <mc:Fallback>
+                  <w:pict>
+                    <v:shapetype w14:anchorId="1ACE5D20" id="_x0000_t202" coordsize="21600,21600" o:spt="202" path="m,l,21600r21600,l21600,xe">
+                      <v:stroke joinstyle="miter"/>
+                      <v:path gradientshapeok="t" o:connecttype="rect"/>
+                    </v:shapetype>
+                    <v:shape id="Text Box 6" o:spid="_x0000_s1026" type="#_x0000_t202" style="position:absolute;margin-left:-5.05pt;margin-top:339.45pt;width:483.75pt;height:21pt;z-index:251672576;visibility:visible;mso-wrap-style:square;mso-width-percent:0;mso-height-percent:0;mso-wrap-distance-left:9pt;mso-wrap-distance-top:0;mso-wrap-distance-right:9pt;mso-wrap-distance-bottom:0;mso-position-horizontal:absolute;mso-position-horizontal-relative:text;mso-position-vertical:absolute;mso-position-vertical-relative:text;mso-width-percent:0;mso-height-percent:0;mso-width-relative:margin;mso-height-relative:margin;v-text-anchor:top" o:gfxdata="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" fillcolor="white [3201]" strokecolor="white [3212]" strokeweight=".5pt">
+                      <v:textbox>
+                        <w:txbxContent>
+                          <w:p>
+                            <w:pPr>
+                              <w:ind w:left="0"/>
+                              <w:jc w:val="right"/>
+                              <w:rPr>
+                                <w:sz w:val="24"/>
+                                <w:szCs w:val="24"/>
+                              </w:rPr>
+                            </w:pPr>
+                            <w:r>
+                              <w:rPr>
+                                <w:sz w:val="24"/>
+                                <w:szCs w:val="24"/>
+                              </w:rPr>
+                              <w:t>By Gareth</w:t>
+                            </w:r>
+                            <w:r>
+                              <w:rPr>
+                                <w:sz w:val="24"/>
+                                <w:szCs w:val="24"/>
+                              </w:rPr>
+                              <w:t xml:space="preserve"> Paterson and Aaron Lai</w:t>
+                            </w:r>
+                          </w:p>
+                        </w:txbxContent>
+                      </v:textbox>
+                    </v:shape>
+                  </w:pict>
+                </mc:Fallback>
+              </mc:AlternateContent>
+            </w:r>
+            <w:r>
+              <w:rPr>
+                <w:noProof/>
+                <w:sz w:val="22"/>
+              </w:rPr>
+              <mc:AlternateContent>
+                <mc:Choice Requires="wps">
+                  <w:drawing>
+                    <wp:anchor distT="0" distB="0" distL="114300" distR="114300" simplePos="0" relativeHeight="251668480" behindDoc="0" locked="0" layoutInCell="1" allowOverlap="1" wp14:anchorId="07D33E6D" wp14:editId="4E0E9C8F">
                       <wp:simplePos x="0" y="0"/>
                       <wp:positionH relativeFrom="column">
                         <wp:posOffset>1887855</wp:posOffset>
@@ -174,11 +317,7 @@
                 </mc:Choice>
                 <mc:Fallback>
                   <w:pict>
-                    <v:shapetype w14:anchorId="592FE4A1" id="_x0000_t202" coordsize="21600,21600" o:spt="202" path="m,l,21600r21600,l21600,xe">
-                      <v:stroke joinstyle="miter"/>
-                      <v:path gradientshapeok="t" o:connecttype="rect"/>
-                    </v:shapetype>
-                    <v:shape id="Text Box 4" o:spid="_x0000_s1026" type="#_x0000_t202" style="position:absolute;margin-left:148.65pt;margin-top:190.6pt;width:186.75pt;height:33pt;z-index:251668480;visibility:visible;mso-wrap-style:square;mso-width-percent:0;mso-height-percent:0;mso-wrap-distance-left:9pt;mso-wrap-distance-top:0;mso-wrap-distance-right:9pt;mso-wrap-distance-bottom:0;mso-position-horizontal:absolute;mso-position-horizontal-relative:text;mso-position-vertical:absolute;mso-position-vertical-relative:text;mso-width-percent:0;mso-height-percent:0;mso-width-relative:margin;mso-height-relative:margin;v-text-anchor:top" o:gfxdata="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" fillcolor="white [3201]" strokeweight=".5pt">
+                    <v:shape w14:anchorId="07D33E6D" id="Text Box 4" o:spid="_x0000_s1027" type="#_x0000_t202" style="position:absolute;margin-left:148.65pt;margin-top:190.6pt;width:186.75pt;height:33pt;z-index:251668480;visibility:visible;mso-wrap-style:square;mso-width-percent:0;mso-height-percent:0;mso-wrap-distance-left:9pt;mso-wrap-distance-top:0;mso-wrap-distance-right:9pt;mso-wrap-distance-bottom:0;mso-position-horizontal:absolute;mso-position-horizontal-relative:text;mso-position-vertical:absolute;mso-position-vertical-relative:text;mso-width-percent:0;mso-height-percent:0;mso-width-relative:margin;mso-height-relative:margin;v-text-anchor:top" o:gfxdata="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" fillcolor="white [3201]" strokeweight=".5pt">
                       <v:textbox>
                         <w:txbxContent>
                           <w:p>
@@ -217,145 +356,6 @@
                                 <w:szCs w:val="24"/>
                               </w:rPr>
                             </w:pPr>
-                          </w:p>
-                        </w:txbxContent>
-                      </v:textbox>
-                    </v:shape>
-                  </w:pict>
-                </mc:Fallback>
-              </mc:AlternateContent>
-            </w:r>
-            <w:r>
-              <w:rPr>
-                <w:noProof/>
-                <w:sz w:val="22"/>
-              </w:rPr>
-              <mc:AlternateContent>
-                <mc:Choice Requires="wps">
-                  <w:drawing>
-                    <wp:anchor distT="0" distB="0" distL="114300" distR="114300" simplePos="0" relativeHeight="251672576" behindDoc="0" locked="0" layoutInCell="1" allowOverlap="1" wp14:anchorId="1A7F2AA7" wp14:editId="1B93FE05">
-                      <wp:simplePos x="0" y="0"/>
-                      <wp:positionH relativeFrom="column">
-                        <wp:posOffset>-64135</wp:posOffset>
-                      </wp:positionH>
-                      <wp:positionV relativeFrom="paragraph">
-                        <wp:posOffset>4339590</wp:posOffset>
-                      </wp:positionV>
-                      <wp:extent cx="6143625" cy="238125"/>
-                      <wp:effectExtent l="0" t="0" r="28575" b="28575"/>
-                      <wp:wrapNone/>
-                      <wp:docPr id="6" name="Text Box 6"/>
-                      <wp:cNvGraphicFramePr/>
-                      <a:graphic xmlns:a="http://schemas.openxmlformats.org/drawingml/2006/main">
-                        <a:graphicData uri="http://schemas.microsoft.com/office/word/2010/wordprocessingShape">
-                          <wps:wsp>
-                            <wps:cNvSpPr txBox="1"/>
-                            <wps:spPr>
-                              <a:xfrm>
-                                <a:off x="0" y="0"/>
-                                <a:ext cx="6143625" cy="238125"/>
-                              </a:xfrm>
-                              <a:prstGeom prst="rect">
-                                <a:avLst/>
-                              </a:prstGeom>
-                              <a:solidFill>
-                                <a:schemeClr val="lt1"/>
-                              </a:solidFill>
-                              <a:ln w="6350">
-                                <a:solidFill>
-                                  <a:schemeClr val="bg1"/>
-                                </a:solidFill>
-                              </a:ln>
-                              <a:effectLst/>
-                            </wps:spPr>
-                            <wps:style>
-                              <a:lnRef idx="0">
-                                <a:schemeClr val="accent1"/>
-                              </a:lnRef>
-                              <a:fillRef idx="0">
-                                <a:schemeClr val="accent1"/>
-                              </a:fillRef>
-                              <a:effectRef idx="0">
-                                <a:schemeClr val="accent1"/>
-                              </a:effectRef>
-                              <a:fontRef idx="minor">
-                                <a:schemeClr val="dk1"/>
-                              </a:fontRef>
-                            </wps:style>
-                            <wps:txbx>
-                              <w:txbxContent>
-                                <w:p>
-                                  <w:pPr>
-                                    <w:ind w:left="0"/>
-                                    <w:jc w:val="right"/>
-                                    <w:rPr>
-                                      <w:sz w:val="24"/>
-                                      <w:szCs w:val="24"/>
-                                    </w:rPr>
-                                  </w:pPr>
-                                  <w:r>
-                                    <w:rPr>
-                                      <w:sz w:val="24"/>
-                                      <w:szCs w:val="24"/>
-                                    </w:rPr>
-                                    <w:t>By Gareth</w:t>
-                                  </w:r>
-                                  <w:r>
-                                    <w:rPr>
-                                      <w:sz w:val="24"/>
-                                      <w:szCs w:val="24"/>
-                                    </w:rPr>
-                                    <w:t xml:space="preserve"> Paterson and Aaron Lai</w:t>
-                                  </w:r>
-                                </w:p>
-                              </w:txbxContent>
-                            </wps:txbx>
-                            <wps:bodyPr rot="0" spcFirstLastPara="0" vertOverflow="overflow" horzOverflow="overflow" vert="horz" wrap="square" lIns="91440" tIns="45720" rIns="91440" bIns="45720" numCol="1" spcCol="0" rtlCol="0" fromWordArt="0" anchor="t" anchorCtr="0" forceAA="0" compatLnSpc="1">
-                              <a:prstTxWarp prst="textNoShape">
-                                <a:avLst/>
-                              </a:prstTxWarp>
-                              <a:noAutofit/>
-                            </wps:bodyPr>
-                          </wps:wsp>
-                        </a:graphicData>
-                      </a:graphic>
-                      <wp14:sizeRelH relativeFrom="margin">
-                        <wp14:pctWidth>0</wp14:pctWidth>
-                      </wp14:sizeRelH>
-                      <wp14:sizeRelV relativeFrom="margin">
-                        <wp14:pctHeight>0</wp14:pctHeight>
-                      </wp14:sizeRelV>
-                    </wp:anchor>
-                  </w:drawing>
-                </mc:Choice>
-                <mc:Fallback>
-                  <w:pict>
-                    <v:shape w14:anchorId="1A7F2AA7" id="Text Box 6" o:spid="_x0000_s1027" type="#_x0000_t202" style="position:absolute;margin-left:-5.05pt;margin-top:341.7pt;width:483.75pt;height:18.75pt;z-index:251672576;visibility:visible;mso-wrap-style:square;mso-width-percent:0;mso-height-percent:0;mso-wrap-distance-left:9pt;mso-wrap-distance-top:0;mso-wrap-distance-right:9pt;mso-wrap-distance-bottom:0;mso-position-horizontal:absolute;mso-position-horizontal-relative:text;mso-position-vertical:absolute;mso-position-vertical-relative:text;mso-width-percent:0;mso-height-percent:0;mso-width-relative:margin;mso-height-relative:margin;v-text-anchor:top" o:gfxdata="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" fillcolor="white [3201]" strokecolor="white [3212]" strokeweight=".5pt">
-                      <v:textbox>
-                        <w:txbxContent>
-                          <w:p>
-                            <w:pPr>
-                              <w:ind w:left="0"/>
-                              <w:jc w:val="right"/>
-                              <w:rPr>
-                                <w:sz w:val="24"/>
-                                <w:szCs w:val="24"/>
-                              </w:rPr>
-                            </w:pPr>
-                            <w:r>
-                              <w:rPr>
-                                <w:sz w:val="24"/>
-                                <w:szCs w:val="24"/>
-                              </w:rPr>
-                              <w:t>By Gareth</w:t>
-                            </w:r>
-                            <w:r>
-                              <w:rPr>
-                                <w:sz w:val="24"/>
-                                <w:szCs w:val="24"/>
-                              </w:rPr>
-                              <w:t xml:space="preserve"> Paterson and Aaron Lai</w:t>
-                            </w:r>
                           </w:p>
                         </w:txbxContent>
                       </v:textbox>
@@ -950,14 +950,7 @@
                                       <w:sz w:val="24"/>
                                       <w:szCs w:val="24"/>
                                     </w:rPr>
-                                    <w:t xml:space="preserve">Scene </w:t>
-                                  </w:r>
-                                  <w:r>
-                                    <w:rPr>
-                                      <w:sz w:val="24"/>
-                                      <w:szCs w:val="24"/>
-                                    </w:rPr>
-                                    <w:t>1</w:t>
+                                    <w:t>Scene 1</w:t>
                                   </w:r>
                                   <w:r>
                                     <w:rPr>
@@ -1099,8 +1092,6 @@
               </w:rPr>
               <w:t xml:space="preserve">. Graphics used on this page will also include a background image of the C-Train. There will also be a menu theme music. </w:t>
             </w:r>
-            <w:bookmarkStart w:id="0" w:name="_GoBack"/>
-            <w:bookmarkEnd w:id="0"/>
           </w:p>
         </w:tc>
         <w:tc>
@@ -1128,6 +1119,8 @@
         <w:spacing w:after="720"/>
         <w:ind w:left="0" w:right="-540"/>
       </w:pPr>
+      <w:bookmarkStart w:id="0" w:name="_GoBack"/>
+      <w:bookmarkEnd w:id="0"/>
     </w:p>
     <w:p/>
     <w:p>

</xml_diff>